<commit_message>
build and documentation done
</commit_message>
<xml_diff>
--- a/documnetation/full document.docx
+++ b/documnetation/full document.docx
@@ -10,6 +10,7 @@
           <w:docPartUnique/>
         </w:docPartObj>
       </w:sdtPr>
+      <w:sdtEndPr/>
       <w:sdtContent>
         <w:p/>
         <w:p>
@@ -108,6 +109,7 @@
                                     <w:dataBinding w:prefixMappings="xmlns:ns0='http://purl.org/dc/elements/1.1/' xmlns:ns1='http://schemas.openxmlformats.org/package/2006/metadata/core-properties' " w:xpath="/ns1:coreProperties[1]/ns0:title[1]" w:storeItemID="{6C3C8BC8-F283-45AE-878A-BAB7291924A1}"/>
                                     <w:text/>
                                   </w:sdtPr>
+                                  <w:sdtEndPr/>
                                   <w:sdtContent>
                                     <w:r>
                                       <w:rPr>
@@ -134,6 +136,7 @@
                                   <w:dataBinding w:prefixMappings="xmlns:ns0='http://purl.org/dc/elements/1.1/' xmlns:ns1='http://schemas.openxmlformats.org/package/2006/metadata/core-properties' " w:xpath="/ns1:coreProperties[1]/ns0:subject[1]" w:storeItemID="{6C3C8BC8-F283-45AE-878A-BAB7291924A1}"/>
                                   <w:text/>
                                 </w:sdtPr>
+                                <w:sdtEndPr/>
                                 <w:sdtContent>
                                   <w:p>
                                     <w:pPr>
@@ -172,6 +175,7 @@
                                   <w:dataBinding w:prefixMappings="xmlns:ns0='http://purl.org/dc/elements/1.1/' xmlns:ns1='http://schemas.openxmlformats.org/package/2006/metadata/core-properties' " w:xpath="/ns1:coreProperties[1]/ns0:creator[1]" w:storeItemID="{6C3C8BC8-F283-45AE-878A-BAB7291924A1}"/>
                                   <w:text/>
                                 </w:sdtPr>
+                                <w:sdtEndPr/>
                                 <w:sdtContent>
                                   <w:p>
                                     <w:pPr>
@@ -248,6 +252,7 @@
                               <w:dataBinding w:prefixMappings="xmlns:ns0='http://purl.org/dc/elements/1.1/' xmlns:ns1='http://schemas.openxmlformats.org/package/2006/metadata/core-properties' " w:xpath="/ns1:coreProperties[1]/ns0:title[1]" w:storeItemID="{6C3C8BC8-F283-45AE-878A-BAB7291924A1}"/>
                               <w:text/>
                             </w:sdtPr>
+                            <w:sdtEndPr/>
                             <w:sdtContent>
                               <w:r>
                                 <w:rPr>
@@ -274,6 +279,7 @@
                             <w:dataBinding w:prefixMappings="xmlns:ns0='http://purl.org/dc/elements/1.1/' xmlns:ns1='http://schemas.openxmlformats.org/package/2006/metadata/core-properties' " w:xpath="/ns1:coreProperties[1]/ns0:subject[1]" w:storeItemID="{6C3C8BC8-F283-45AE-878A-BAB7291924A1}"/>
                             <w:text/>
                           </w:sdtPr>
+                          <w:sdtEndPr/>
                           <w:sdtContent>
                             <w:p>
                               <w:pPr>
@@ -312,6 +318,7 @@
                             <w:dataBinding w:prefixMappings="xmlns:ns0='http://purl.org/dc/elements/1.1/' xmlns:ns1='http://schemas.openxmlformats.org/package/2006/metadata/core-properties' " w:xpath="/ns1:coreProperties[1]/ns0:creator[1]" w:storeItemID="{6C3C8BC8-F283-45AE-878A-BAB7291924A1}"/>
                             <w:text/>
                           </w:sdtPr>
+                          <w:sdtEndPr/>
                           <w:sdtContent>
                             <w:p>
                               <w:pPr>
@@ -429,6 +436,7 @@
                                     <w:calendar w:val="gregorian"/>
                                   </w:date>
                                 </w:sdtPr>
+                                <w:sdtEndPr/>
                                 <w:sdtContent>
                                   <w:p>
                                     <w:pPr>
@@ -495,6 +503,7 @@
                               <w:calendar w:val="gregorian"/>
                             </w:date>
                           </w:sdtPr>
+                          <w:sdtEndPr/>
                           <w:sdtContent>
                             <w:p>
                               <w:pPr>
@@ -538,6 +547,13 @@
     </w:p>
     <w:sdt>
       <w:sdtPr>
+        <w:rPr>
+          <w:rFonts w:asciiTheme="minorHAnsi" w:eastAsiaTheme="minorHAnsi" w:hAnsiTheme="minorHAnsi" w:cstheme="minorBidi"/>
+          <w:color w:val="auto"/>
+          <w:sz w:val="22"/>
+          <w:szCs w:val="22"/>
+          <w:lang w:val="en-ZA"/>
+        </w:rPr>
         <w:id w:val="-802309004"/>
         <w:docPartObj>
           <w:docPartGallery w:val="Table of Contents"/>
@@ -546,14 +562,9 @@
       </w:sdtPr>
       <w:sdtEndPr>
         <w:rPr>
-          <w:rFonts w:asciiTheme="minorHAnsi" w:eastAsiaTheme="minorHAnsi" w:hAnsiTheme="minorHAnsi" w:cstheme="minorBidi"/>
           <w:b/>
           <w:bCs/>
           <w:noProof/>
-          <w:color w:val="auto"/>
-          <w:sz w:val="22"/>
-          <w:szCs w:val="22"/>
-          <w:lang w:val="en-ZA"/>
         </w:rPr>
       </w:sdtEndPr>
       <w:sdtContent>
@@ -1349,15 +1360,7 @@
         <w:t xml:space="preserve">or has a player on it, they will also have information on what </w:t>
       </w:r>
       <w:r>
-        <w:t xml:space="preserve">item, </w:t>
-      </w:r>
-      <w:proofErr w:type="gramStart"/>
-      <w:r>
-        <w:t>buff</w:t>
-      </w:r>
-      <w:proofErr w:type="gramEnd"/>
-      <w:r>
-        <w:t xml:space="preserve"> or effect they have and the next rotation </w:t>
+        <w:t xml:space="preserve">item, buff or effect they have and the next rotation </w:t>
       </w:r>
       <w:r>
         <w:t>of item, buff or effect.</w:t>
@@ -1838,7 +1841,452 @@
         </w:rPr>
       </w:pPr>
     </w:p>
+    <w:p>
+      <w:r>
+        <w:t>The Utility function will follow a set rule to depict the next best possible move to make.</w:t>
+      </w:r>
+    </w:p>
+    <w:p>
+      <w:r>
+        <w:t>The rules are as follows</w:t>
+      </w:r>
+    </w:p>
+    <w:p>
+      <w:pPr>
+        <w:pStyle w:val="ListParagraph"/>
+        <w:numPr>
+          <w:ilvl w:val="0"/>
+          <w:numId w:val="3"/>
+        </w:numPr>
+      </w:pPr>
+      <w:r>
+        <w:t>Each tile will be assigned a value</w:t>
+      </w:r>
+    </w:p>
+    <w:p>
+      <w:pPr>
+        <w:pStyle w:val="ListParagraph"/>
+        <w:numPr>
+          <w:ilvl w:val="0"/>
+          <w:numId w:val="3"/>
+        </w:numPr>
+      </w:pPr>
+      <w:r>
+        <w:t>Each item is assigned a value</w:t>
+      </w:r>
+    </w:p>
+    <w:p>
+      <w:pPr>
+        <w:pStyle w:val="ListParagraph"/>
+        <w:numPr>
+          <w:ilvl w:val="0"/>
+          <w:numId w:val="3"/>
+        </w:numPr>
+      </w:pPr>
+      <w:r>
+        <w:t>Distance to the opponent is given a value</w:t>
+      </w:r>
+    </w:p>
+    <w:p>
+      <w:pPr>
+        <w:pStyle w:val="ListParagraph"/>
+        <w:numPr>
+          <w:ilvl w:val="0"/>
+          <w:numId w:val="3"/>
+        </w:numPr>
+      </w:pPr>
+      <w:r>
+        <w:t>the own player HP, ATK, and def and given a value</w:t>
+      </w:r>
+    </w:p>
+    <w:p>
+      <w:r>
+        <w:t xml:space="preserve">the order of priority will also affect the value at the beginning of each turn where the if the opponent is </w:t>
+      </w:r>
+      <w:r>
+        <w:t>to be hit the value will be of higher value.</w:t>
+      </w:r>
+    </w:p>
+    <w:p>
+      <w:r>
+        <w:t xml:space="preserve">The order of priority is Opponent hit&gt; heal &gt; Move &gt; ATk &gt; move toward opponent&gt;potion&gt; DEF </w:t>
+      </w:r>
+    </w:p>
+    <w:p>
+      <w:r>
+        <w:t>For calculating the Board state for each possible move the Player can do a value will calculated at the ned of 2 moves which is also added to by the rules the final value of all the possible moves will dictate the next move that should be made based on the order of priority</w:t>
+      </w:r>
+    </w:p>
+    <w:p>
+      <w:r>
+        <w:t>So, for instance if the players are on the same tile and they can hit each other they will and then find either a healing potion or ATK increase item before going back to hit the opponent.</w:t>
+      </w:r>
+    </w:p>
+    <w:p>
+      <w:r>
+        <w:t>Similarly, if the player is below a certain amount of HP the ATk will become move up the priority list to attack the player or vice versa if the AI is low on HP they will focus on healing or finding potions.</w:t>
+      </w:r>
+    </w:p>
+    <w:p>
+      <w:r>
+        <w:t>And an example for how the board value could be calculated could look like this</w:t>
+      </w:r>
+    </w:p>
     <w:p/>
+    <w:p>
+      <w:r>
+        <w:t>[empty] [</w:t>
+      </w:r>
+      <w:r>
+        <w:t xml:space="preserve"> </w:t>
+      </w:r>
+      <w:r>
+        <w:t>empty] [</w:t>
+      </w:r>
+      <w:r>
+        <w:t xml:space="preserve"> </w:t>
+      </w:r>
+      <w:r>
+        <w:t>empty] [</w:t>
+      </w:r>
+      <w:r>
+        <w:t xml:space="preserve"> </w:t>
+      </w:r>
+      <w:r>
+        <w:t>empty] [</w:t>
+      </w:r>
+      <w:r>
+        <w:t xml:space="preserve"> </w:t>
+      </w:r>
+      <w:r>
+        <w:t>empty</w:t>
+      </w:r>
+      <w:r>
+        <w:t>]</w:t>
+      </w:r>
+    </w:p>
+    <w:p>
+      <w:r>
+        <w:t>[</w:t>
+      </w:r>
+      <w:r>
+        <w:t>HP potion] [empty</w:t>
+      </w:r>
+      <w:r>
+        <w:t>][</w:t>
+      </w:r>
+      <w:r>
+        <w:t>empty] [ATK increase] [Hp potion</w:t>
+      </w:r>
+      <w:r>
+        <w:t>]</w:t>
+      </w:r>
+    </w:p>
+    <w:p>
+      <w:r>
+        <w:t>[</w:t>
+      </w:r>
+      <w:r>
+        <w:t>ATK increase] [player 1] [player 2] [Hp potion</w:t>
+      </w:r>
+      <w:r>
+        <w:t>][</w:t>
+      </w:r>
+      <w:r>
+        <w:t>Shield</w:t>
+      </w:r>
+      <w:r>
+        <w:t>]</w:t>
+      </w:r>
+    </w:p>
+    <w:p>
+      <w:r>
+        <w:t>[empty</w:t>
+      </w:r>
+      <w:r>
+        <w:t>] [</w:t>
+      </w:r>
+      <w:r>
+        <w:t xml:space="preserve"> </w:t>
+      </w:r>
+      <w:r>
+        <w:t>empty] [</w:t>
+      </w:r>
+      <w:r>
+        <w:t xml:space="preserve"> </w:t>
+      </w:r>
+      <w:r>
+        <w:t>empty] [</w:t>
+      </w:r>
+      <w:r>
+        <w:t xml:space="preserve"> </w:t>
+      </w:r>
+      <w:r>
+        <w:t>empty] [</w:t>
+      </w:r>
+      <w:r>
+        <w:t xml:space="preserve"> </w:t>
+      </w:r>
+      <w:r>
+        <w:t>empty]</w:t>
+      </w:r>
+    </w:p>
+    <w:p>
+      <w:r>
+        <w:t>[empty</w:t>
+      </w:r>
+      <w:r>
+        <w:t>] [</w:t>
+      </w:r>
+      <w:r>
+        <w:t xml:space="preserve"> </w:t>
+      </w:r>
+      <w:r>
+        <w:t>empty] [</w:t>
+      </w:r>
+      <w:r>
+        <w:t xml:space="preserve"> </w:t>
+      </w:r>
+      <w:r>
+        <w:t>empty] [</w:t>
+      </w:r>
+      <w:r>
+        <w:t xml:space="preserve"> </w:t>
+      </w:r>
+      <w:r>
+        <w:t>empty] [</w:t>
+      </w:r>
+      <w:r>
+        <w:t xml:space="preserve"> </w:t>
+      </w:r>
+      <w:r>
+        <w:t>empty]</w:t>
+      </w:r>
+    </w:p>
+    <w:p>
+      <w:r>
+        <w:t>The board will be represented by value to calculate the final value or board value</w:t>
+      </w:r>
+    </w:p>
+    <w:p>
+      <w:r>
+        <w:t xml:space="preserve">If its player 1 turn, then </w:t>
+      </w:r>
+    </w:p>
+    <w:p>
+      <w:r>
+        <w:t>[</w:t>
+      </w:r>
+      <w:r>
+        <w:t>0</w:t>
+      </w:r>
+      <w:r>
+        <w:t>] [</w:t>
+      </w:r>
+      <w:r>
+        <w:t xml:space="preserve"> </w:t>
+      </w:r>
+      <w:r>
+        <w:t>0</w:t>
+      </w:r>
+      <w:r>
+        <w:t xml:space="preserve"> [</w:t>
+      </w:r>
+      <w:r>
+        <w:t xml:space="preserve"> </w:t>
+      </w:r>
+      <w:r>
+        <w:t>0</w:t>
+      </w:r>
+      <w:r>
+        <w:t>] [</w:t>
+      </w:r>
+      <w:r>
+        <w:t xml:space="preserve"> </w:t>
+      </w:r>
+      <w:r>
+        <w:t>0</w:t>
+      </w:r>
+      <w:r>
+        <w:t>] [</w:t>
+      </w:r>
+      <w:r>
+        <w:t xml:space="preserve"> </w:t>
+      </w:r>
+      <w:r>
+        <w:t>0</w:t>
+      </w:r>
+      <w:r>
+        <w:t>]</w:t>
+      </w:r>
+    </w:p>
+    <w:p>
+      <w:r>
+        <w:t>[</w:t>
+      </w:r>
+      <w:r>
+        <w:t>0</w:t>
+      </w:r>
+      <w:r>
+        <w:t>] [</w:t>
+      </w:r>
+      <w:r>
+        <w:t>1</w:t>
+      </w:r>
+      <w:r>
+        <w:t>][</w:t>
+      </w:r>
+      <w:r>
+        <w:t>1</w:t>
+      </w:r>
+      <w:r>
+        <w:t>] [</w:t>
+      </w:r>
+      <w:r>
+        <w:t>2</w:t>
+      </w:r>
+      <w:r>
+        <w:t>] [</w:t>
+      </w:r>
+      <w:r>
+        <w:t>1</w:t>
+      </w:r>
+      <w:r>
+        <w:t>]</w:t>
+      </w:r>
+    </w:p>
+    <w:p>
+      <w:r>
+        <w:t>[</w:t>
+      </w:r>
+      <w:r>
+        <w:t>2</w:t>
+      </w:r>
+      <w:r>
+        <w:t>] [player 1] [</w:t>
+      </w:r>
+      <w:r>
+        <w:t>3</w:t>
+      </w:r>
+      <w:r>
+        <w:t>] [</w:t>
+      </w:r>
+      <w:r>
+        <w:t>2</w:t>
+      </w:r>
+      <w:r>
+        <w:t>][</w:t>
+      </w:r>
+      <w:r>
+        <w:t>1</w:t>
+      </w:r>
+      <w:r>
+        <w:t>]</w:t>
+      </w:r>
+    </w:p>
+    <w:p>
+      <w:r>
+        <w:t>[</w:t>
+      </w:r>
+      <w:r>
+        <w:t>1</w:t>
+      </w:r>
+      <w:r>
+        <w:t>] [</w:t>
+      </w:r>
+      <w:r>
+        <w:t xml:space="preserve"> </w:t>
+      </w:r>
+      <w:r>
+        <w:t>1</w:t>
+      </w:r>
+      <w:r>
+        <w:t>] [</w:t>
+      </w:r>
+      <w:r>
+        <w:t xml:space="preserve"> </w:t>
+      </w:r>
+      <w:r>
+        <w:t>1</w:t>
+      </w:r>
+      <w:r>
+        <w:t>] [</w:t>
+      </w:r>
+      <w:r>
+        <w:t xml:space="preserve"> </w:t>
+      </w:r>
+      <w:r>
+        <w:t>1</w:t>
+      </w:r>
+      <w:r>
+        <w:t>] [</w:t>
+      </w:r>
+      <w:r>
+        <w:t xml:space="preserve"> </w:t>
+      </w:r>
+      <w:r>
+        <w:t>0</w:t>
+      </w:r>
+      <w:r>
+        <w:t>]</w:t>
+      </w:r>
+    </w:p>
+    <w:p>
+      <w:r>
+        <w:t>[</w:t>
+      </w:r>
+      <w:r>
+        <w:t>0</w:t>
+      </w:r>
+      <w:r>
+        <w:t>] [</w:t>
+      </w:r>
+      <w:r>
+        <w:t xml:space="preserve"> </w:t>
+      </w:r>
+      <w:r>
+        <w:t>0</w:t>
+      </w:r>
+      <w:r>
+        <w:t>] [</w:t>
+      </w:r>
+      <w:r>
+        <w:t xml:space="preserve"> </w:t>
+      </w:r>
+      <w:r>
+        <w:t>0</w:t>
+      </w:r>
+      <w:r>
+        <w:t>] [</w:t>
+      </w:r>
+      <w:r>
+        <w:t xml:space="preserve"> </w:t>
+      </w:r>
+      <w:r>
+        <w:t>0</w:t>
+      </w:r>
+      <w:r>
+        <w:t>] [</w:t>
+      </w:r>
+      <w:r>
+        <w:t xml:space="preserve"> </w:t>
+      </w:r>
+      <w:r>
+        <w:t>0</w:t>
+      </w:r>
+      <w:r>
+        <w:t>]</w:t>
+      </w:r>
+    </w:p>
+    <w:p>
+      <w:r>
+        <w:t xml:space="preserve">If the player can get to a spot, then it becomes a zero meanwhile any spot they can get to automatically becomes a one and then the rules dictate what get a higher number so in this case </w:t>
+      </w:r>
+      <w:r>
+        <w:lastRenderedPageBreak/>
+        <w:t>hitting the player will result in 2 more point while all other items can result in an extra 1-2 point 2 for ATk increase and 1 for hp and shield.</w:t>
+      </w:r>
+    </w:p>
     <w:p/>
     <w:p/>
     <w:p/>
@@ -1858,6 +2306,119 @@
 <file path=word/numbering.xml><?xml version="1.0" encoding="utf-8"?>
 <w:numbering xmlns:wpc="http://schemas.microsoft.com/office/word/2010/wordprocessingCanvas" xmlns:cx="http://schemas.microsoft.com/office/drawing/2014/chartex" xmlns:cx1="http://schemas.microsoft.com/office/drawing/2015/9/8/chartex" xmlns:cx2="http://schemas.microsoft.com/office/drawing/2015/10/21/chartex" xmlns:cx3="http://schemas.microsoft.com/office/drawing/2016/5/9/chartex" xmlns:cx4="http://schemas.microsoft.com/office/drawing/2016/5/10/chartex" xmlns:cx5="http://schemas.microsoft.com/office/drawing/2016/5/11/chartex" xmlns:cx6="http://schemas.microsoft.com/office/drawing/2016/5/12/chartex" xmlns:cx7="http://schemas.microsoft.com/office/drawing/2016/5/13/chartex" xmlns:cx8="http://schemas.microsoft.com/office/drawing/2016/5/14/chartex" xmlns:mc="http://schemas.openxmlformats.org/markup-compatibility/2006" xmlns:aink="http://schemas.microsoft.com/office/drawing/2016/ink" xmlns:am3d="http://schemas.microsoft.com/office/drawing/2017/model3d" xmlns:o="urn:schemas-microsoft-com:office:office" xmlns:r="http://schemas.openxmlformats.org/officeDocument/2006/relationships" xmlns:m="http://schemas.openxmlformats.org/officeDocument/2006/math" xmlns:v="urn:schemas-microsoft-com:vml" xmlns:wp14="http://schemas.microsoft.com/office/word/2010/wordprocessingDrawing" xmlns:wp="http://schemas.openxmlformats.org/drawingml/2006/wordprocessingDrawing" xmlns:w10="urn:schemas-microsoft-com:office:word" xmlns:w="http://schemas.openxmlformats.org/wordprocessingml/2006/main" xmlns:w14="http://schemas.microsoft.com/office/word/2010/wordml" xmlns:w15="http://schemas.microsoft.com/office/word/2012/wordml" xmlns:w16cex="http://schemas.microsoft.com/office/word/2018/wordml/cex" xmlns:w16cid="http://schemas.microsoft.com/office/word/2016/wordml/cid" xmlns:w16="http://schemas.microsoft.com/office/word/2018/wordml" xmlns:w16sdtdh="http://schemas.microsoft.com/office/word/2020/wordml/sdtdatahash" xmlns:w16se="http://schemas.microsoft.com/office/word/2015/wordml/symex" xmlns:wpg="http://schemas.microsoft.com/office/word/2010/wordprocessingGroup" xmlns:wpi="http://schemas.microsoft.com/office/word/2010/wordprocessingInk" xmlns:wne="http://schemas.microsoft.com/office/word/2006/wordml" xmlns:wps="http://schemas.microsoft.com/office/word/2010/wordprocessingShape" mc:Ignorable="w14 w15 w16se w16cid w16 w16cex w16sdtdh wp14">
   <w:abstractNum w:abstractNumId="0" w15:restartNumberingAfterBreak="0">
+    <w:nsid w:val="025D4A79"/>
+    <w:multiLevelType w:val="hybridMultilevel"/>
+    <w:tmpl w:val="8FDA06FA"/>
+    <w:lvl w:ilvl="0" w:tplc="1C090001">
+      <w:start w:val="1"/>
+      <w:numFmt w:val="bullet"/>
+      <w:lvlText w:val=""/>
+      <w:lvlJc w:val="left"/>
+      <w:pPr>
+        <w:ind w:left="720" w:hanging="360"/>
+      </w:pPr>
+      <w:rPr>
+        <w:rFonts w:ascii="Symbol" w:hAnsi="Symbol" w:hint="default"/>
+      </w:rPr>
+    </w:lvl>
+    <w:lvl w:ilvl="1" w:tplc="1C090003" w:tentative="1">
+      <w:start w:val="1"/>
+      <w:numFmt w:val="bullet"/>
+      <w:lvlText w:val="o"/>
+      <w:lvlJc w:val="left"/>
+      <w:pPr>
+        <w:ind w:left="1440" w:hanging="360"/>
+      </w:pPr>
+      <w:rPr>
+        <w:rFonts w:ascii="Courier New" w:hAnsi="Courier New" w:cs="Courier New" w:hint="default"/>
+      </w:rPr>
+    </w:lvl>
+    <w:lvl w:ilvl="2" w:tplc="1C090005" w:tentative="1">
+      <w:start w:val="1"/>
+      <w:numFmt w:val="bullet"/>
+      <w:lvlText w:val=""/>
+      <w:lvlJc w:val="left"/>
+      <w:pPr>
+        <w:ind w:left="2160" w:hanging="360"/>
+      </w:pPr>
+      <w:rPr>
+        <w:rFonts w:ascii="Wingdings" w:hAnsi="Wingdings" w:hint="default"/>
+      </w:rPr>
+    </w:lvl>
+    <w:lvl w:ilvl="3" w:tplc="1C090001" w:tentative="1">
+      <w:start w:val="1"/>
+      <w:numFmt w:val="bullet"/>
+      <w:lvlText w:val=""/>
+      <w:lvlJc w:val="left"/>
+      <w:pPr>
+        <w:ind w:left="2880" w:hanging="360"/>
+      </w:pPr>
+      <w:rPr>
+        <w:rFonts w:ascii="Symbol" w:hAnsi="Symbol" w:hint="default"/>
+      </w:rPr>
+    </w:lvl>
+    <w:lvl w:ilvl="4" w:tplc="1C090003" w:tentative="1">
+      <w:start w:val="1"/>
+      <w:numFmt w:val="bullet"/>
+      <w:lvlText w:val="o"/>
+      <w:lvlJc w:val="left"/>
+      <w:pPr>
+        <w:ind w:left="3600" w:hanging="360"/>
+      </w:pPr>
+      <w:rPr>
+        <w:rFonts w:ascii="Courier New" w:hAnsi="Courier New" w:cs="Courier New" w:hint="default"/>
+      </w:rPr>
+    </w:lvl>
+    <w:lvl w:ilvl="5" w:tplc="1C090005" w:tentative="1">
+      <w:start w:val="1"/>
+      <w:numFmt w:val="bullet"/>
+      <w:lvlText w:val=""/>
+      <w:lvlJc w:val="left"/>
+      <w:pPr>
+        <w:ind w:left="4320" w:hanging="360"/>
+      </w:pPr>
+      <w:rPr>
+        <w:rFonts w:ascii="Wingdings" w:hAnsi="Wingdings" w:hint="default"/>
+      </w:rPr>
+    </w:lvl>
+    <w:lvl w:ilvl="6" w:tplc="1C090001" w:tentative="1">
+      <w:start w:val="1"/>
+      <w:numFmt w:val="bullet"/>
+      <w:lvlText w:val=""/>
+      <w:lvlJc w:val="left"/>
+      <w:pPr>
+        <w:ind w:left="5040" w:hanging="360"/>
+      </w:pPr>
+      <w:rPr>
+        <w:rFonts w:ascii="Symbol" w:hAnsi="Symbol" w:hint="default"/>
+      </w:rPr>
+    </w:lvl>
+    <w:lvl w:ilvl="7" w:tplc="1C090003" w:tentative="1">
+      <w:start w:val="1"/>
+      <w:numFmt w:val="bullet"/>
+      <w:lvlText w:val="o"/>
+      <w:lvlJc w:val="left"/>
+      <w:pPr>
+        <w:ind w:left="5760" w:hanging="360"/>
+      </w:pPr>
+      <w:rPr>
+        <w:rFonts w:ascii="Courier New" w:hAnsi="Courier New" w:cs="Courier New" w:hint="default"/>
+      </w:rPr>
+    </w:lvl>
+    <w:lvl w:ilvl="8" w:tplc="1C090005" w:tentative="1">
+      <w:start w:val="1"/>
+      <w:numFmt w:val="bullet"/>
+      <w:lvlText w:val=""/>
+      <w:lvlJc w:val="left"/>
+      <w:pPr>
+        <w:ind w:left="6480" w:hanging="360"/>
+      </w:pPr>
+      <w:rPr>
+        <w:rFonts w:ascii="Wingdings" w:hAnsi="Wingdings" w:hint="default"/>
+      </w:rPr>
+    </w:lvl>
+  </w:abstractNum>
+  <w:abstractNum w:abstractNumId="1" w15:restartNumberingAfterBreak="0">
     <w:nsid w:val="5EB47288"/>
     <w:multiLevelType w:val="hybridMultilevel"/>
     <w:tmpl w:val="5B007CB4"/>
@@ -1970,7 +2531,7 @@
       </w:rPr>
     </w:lvl>
   </w:abstractNum>
-  <w:abstractNum w:abstractNumId="1" w15:restartNumberingAfterBreak="0">
+  <w:abstractNum w:abstractNumId="2" w15:restartNumberingAfterBreak="0">
     <w:nsid w:val="7BBC1D67"/>
     <w:multiLevelType w:val="hybridMultilevel"/>
     <w:tmpl w:val="5F4EBD5A"/>
@@ -2084,9 +2645,12 @@
     </w:lvl>
   </w:abstractNum>
   <w:num w:numId="1" w16cid:durableId="1775709735">
+    <w:abstractNumId w:val="2"/>
+  </w:num>
+  <w:num w:numId="2" w16cid:durableId="1039889785">
     <w:abstractNumId w:val="1"/>
   </w:num>
-  <w:num w:numId="2" w16cid:durableId="1039889785">
+  <w:num w:numId="3" w16cid:durableId="1813018598">
     <w:abstractNumId w:val="0"/>
   </w:num>
 </w:numbering>

</xml_diff>